<commit_message>
feat link dataset no relatorio final
</commit_message>
<xml_diff>
--- a/projetoFinal.docx
+++ b/projetoFinal.docx
@@ -461,7 +461,49 @@
         <w:rPr>
           <w:rFonts w:ascii="Arial" w:hAnsi="Arial" w:cs="Arial"/>
         </w:rPr>
-        <w:t xml:space="preserve">  </w:t>
+        <w:t>.</w:t>
+      </w:r>
+    </w:p>
+    <w:p>
+      <w:pPr>
+        <w:rPr>
+          <w:rFonts w:ascii="Arial" w:hAnsi="Arial" w:cs="Arial"/>
+        </w:rPr>
+      </w:pPr>
+      <w:r>
+        <w:rPr>
+          <w:rFonts w:ascii="Arial" w:hAnsi="Arial" w:cs="Arial"/>
+        </w:rPr>
+        <w:t xml:space="preserve">Link do </w:t>
+      </w:r>
+      <w:proofErr w:type="spellStart"/>
+      <w:r>
+        <w:rPr>
+          <w:rFonts w:ascii="Arial" w:hAnsi="Arial" w:cs="Arial"/>
+        </w:rPr>
+        <w:t>dataset</w:t>
+      </w:r>
+      <w:proofErr w:type="spellEnd"/>
+      <w:r>
+        <w:rPr>
+          <w:rFonts w:ascii="Arial" w:hAnsi="Arial" w:cs="Arial"/>
+        </w:rPr>
+        <w:t xml:space="preserve">: </w:t>
+      </w:r>
+      <w:hyperlink r:id="rId7" w:history="1">
+        <w:r>
+          <w:rPr>
+            <w:rStyle w:val="Hyperlink"/>
+            <w:rFonts w:ascii="Arial" w:hAnsi="Arial" w:cs="Arial"/>
+          </w:rPr>
+          <w:t>https://www.kaggle.com/datasets/rishidamarla/heart-disease-prediction</w:t>
+        </w:r>
+      </w:hyperlink>
+      <w:r>
+        <w:rPr>
+          <w:rFonts w:ascii="Arial" w:hAnsi="Arial" w:cs="Arial"/>
+        </w:rPr>
+        <w:t xml:space="preserve"> </w:t>
       </w:r>
     </w:p>
     <w:p>
@@ -615,7 +657,6 @@
           <w:b/>
           <w:bCs/>
         </w:rPr>
-        <w:lastRenderedPageBreak/>
         <w:t>Dataset</w:t>
       </w:r>
       <w:proofErr w:type="spellEnd"/>
@@ -725,7 +766,7 @@
                     </pic:cNvPicPr>
                   </pic:nvPicPr>
                   <pic:blipFill>
-                    <a:blip r:embed="rId7">
+                    <a:blip r:embed="rId8">
                       <a:extLst>
                         <a:ext uri="{28A0092B-C50C-407E-A947-70E740481C1C}">
                           <a14:useLocalDpi xmlns:a14="http://schemas.microsoft.com/office/drawing/2010/main" val="0"/>
@@ -795,7 +836,7 @@
                     </pic:cNvPicPr>
                   </pic:nvPicPr>
                   <pic:blipFill>
-                    <a:blip r:embed="rId8">
+                    <a:blip r:embed="rId9">
                       <a:extLst>
                         <a:ext uri="{28A0092B-C50C-407E-A947-70E740481C1C}">
                           <a14:useLocalDpi xmlns:a14="http://schemas.microsoft.com/office/drawing/2010/main" val="0"/>
@@ -892,7 +933,6 @@
         <w:rPr>
           <w:rFonts w:ascii="Arial" w:hAnsi="Arial" w:cs="Arial"/>
         </w:rPr>
-        <w:lastRenderedPageBreak/>
         <w:t xml:space="preserve">Foi utilizado uma técnica de pré-processamento </w:t>
       </w:r>
       <w:proofErr w:type="spellStart"/>
@@ -1570,7 +1610,7 @@
                     </pic:cNvPicPr>
                   </pic:nvPicPr>
                   <pic:blipFill>
-                    <a:blip r:embed="rId9">
+                    <a:blip r:embed="rId10">
                       <a:extLst>
                         <a:ext uri="{28A0092B-C50C-407E-A947-70E740481C1C}">
                           <a14:useLocalDpi xmlns:a14="http://schemas.microsoft.com/office/drawing/2010/main" val="0"/>
@@ -1700,7 +1740,6 @@
           <w:b/>
           <w:bCs/>
         </w:rPr>
-        <w:lastRenderedPageBreak/>
         <w:t xml:space="preserve">KNN </w:t>
       </w:r>
       <w:r>
@@ -1880,7 +1919,7 @@
                     </pic:cNvPicPr>
                   </pic:nvPicPr>
                   <pic:blipFill>
-                    <a:blip r:embed="rId10">
+                    <a:blip r:embed="rId11">
                       <a:extLst>
                         <a:ext uri="{28A0092B-C50C-407E-A947-70E740481C1C}">
                           <a14:useLocalDpi xmlns:a14="http://schemas.microsoft.com/office/drawing/2010/main" val="0"/>
@@ -2031,7 +2070,6 @@
           <w:b/>
           <w:bCs/>
         </w:rPr>
-        <w:lastRenderedPageBreak/>
         <w:t xml:space="preserve">SVM </w:t>
       </w:r>
       <w:r>
@@ -2228,7 +2266,7 @@
                     </pic:cNvPicPr>
                   </pic:nvPicPr>
                   <pic:blipFill>
-                    <a:blip r:embed="rId11">
+                    <a:blip r:embed="rId12">
                       <a:extLst>
                         <a:ext uri="{28A0092B-C50C-407E-A947-70E740481C1C}">
                           <a14:useLocalDpi xmlns:a14="http://schemas.microsoft.com/office/drawing/2010/main" val="0"/>
@@ -2386,7 +2424,6 @@
           <w:b/>
           <w:bCs/>
         </w:rPr>
-        <w:lastRenderedPageBreak/>
         <w:t xml:space="preserve">SVM </w:t>
       </w:r>
       <w:r>
@@ -2603,7 +2640,7 @@
                     </pic:cNvPicPr>
                   </pic:nvPicPr>
                   <pic:blipFill>
-                    <a:blip r:embed="rId12">
+                    <a:blip r:embed="rId13">
                       <a:extLst>
                         <a:ext uri="{28A0092B-C50C-407E-A947-70E740481C1C}">
                           <a14:useLocalDpi xmlns:a14="http://schemas.microsoft.com/office/drawing/2010/main" val="0"/>
@@ -2852,7 +2889,6 @@
           <w:b/>
           <w:bCs/>
         </w:rPr>
-        <w:lastRenderedPageBreak/>
         <w:t xml:space="preserve">RNA </w:t>
       </w:r>
       <w:r>
@@ -3033,7 +3069,7 @@
                     </pic:cNvPicPr>
                   </pic:nvPicPr>
                   <pic:blipFill>
-                    <a:blip r:embed="rId13">
+                    <a:blip r:embed="rId14">
                       <a:extLst>
                         <a:ext uri="{28A0092B-C50C-407E-A947-70E740481C1C}">
                           <a14:useLocalDpi xmlns:a14="http://schemas.microsoft.com/office/drawing/2010/main" val="0"/>
@@ -3215,7 +3251,6 @@
           <w:b/>
           <w:bCs/>
         </w:rPr>
-        <w:lastRenderedPageBreak/>
         <w:t xml:space="preserve">RNA </w:t>
       </w:r>
       <w:r>
@@ -3370,7 +3405,7 @@
                     </pic:cNvPicPr>
                   </pic:nvPicPr>
                   <pic:blipFill>
-                    <a:blip r:embed="rId14">
+                    <a:blip r:embed="rId15">
                       <a:extLst>
                         <a:ext uri="{28A0092B-C50C-407E-A947-70E740481C1C}">
                           <a14:useLocalDpi xmlns:a14="http://schemas.microsoft.com/office/drawing/2010/main" val="0"/>
@@ -3521,7 +3556,6 @@
           <w:b/>
           <w:bCs/>
         </w:rPr>
-        <w:lastRenderedPageBreak/>
         <w:t xml:space="preserve">Regressão logística </w:t>
       </w:r>
       <w:r>
@@ -3706,361 +3740,6 @@
                 <pic:pic xmlns:pic="http://schemas.openxmlformats.org/drawingml/2006/picture">
                   <pic:nvPicPr>
                     <pic:cNvPr id="0" name="Picture 12"/>
-                    <pic:cNvPicPr>
-                      <a:picLocks noChangeAspect="1" noChangeArrowheads="1"/>
-                    </pic:cNvPicPr>
-                  </pic:nvPicPr>
-                  <pic:blipFill>
-                    <a:blip r:embed="rId15">
-                      <a:extLst>
-                        <a:ext uri="{28A0092B-C50C-407E-A947-70E740481C1C}">
-                          <a14:useLocalDpi xmlns:a14="http://schemas.microsoft.com/office/drawing/2010/main" val="0"/>
-                        </a:ext>
-                      </a:extLst>
-                    </a:blip>
-                    <a:srcRect/>
-                    <a:stretch>
-                      <a:fillRect/>
-                    </a:stretch>
-                  </pic:blipFill>
-                  <pic:spPr bwMode="auto">
-                    <a:xfrm>
-                      <a:off x="0" y="0"/>
-                      <a:ext cx="5829300" cy="3886200"/>
-                    </a:xfrm>
-                    <a:prstGeom prst="rect">
-                      <a:avLst/>
-                    </a:prstGeom>
-                    <a:noFill/>
-                    <a:ln>
-                      <a:noFill/>
-                    </a:ln>
-                  </pic:spPr>
-                </pic:pic>
-              </a:graphicData>
-            </a:graphic>
-          </wp:inline>
-        </w:drawing>
-      </w:r>
-    </w:p>
-    <w:p>
-      <w:pPr>
-        <w:rPr>
-          <w:rFonts w:ascii="Arial" w:hAnsi="Arial" w:cs="Arial"/>
-          <w:b/>
-          <w:bCs/>
-        </w:rPr>
-      </w:pPr>
-    </w:p>
-    <w:p>
-      <w:pPr>
-        <w:rPr>
-          <w:rFonts w:ascii="Arial" w:hAnsi="Arial" w:cs="Arial"/>
-          <w:b/>
-          <w:bCs/>
-        </w:rPr>
-      </w:pPr>
-    </w:p>
-    <w:p>
-      <w:pPr>
-        <w:rPr>
-          <w:rFonts w:ascii="Arial" w:hAnsi="Arial" w:cs="Arial"/>
-          <w:b/>
-          <w:bCs/>
-        </w:rPr>
-      </w:pPr>
-    </w:p>
-    <w:p>
-      <w:pPr>
-        <w:rPr>
-          <w:rFonts w:ascii="Arial" w:hAnsi="Arial" w:cs="Arial"/>
-          <w:b/>
-          <w:bCs/>
-        </w:rPr>
-      </w:pPr>
-    </w:p>
-    <w:p>
-      <w:pPr>
-        <w:rPr>
-          <w:rFonts w:ascii="Arial" w:hAnsi="Arial" w:cs="Arial"/>
-          <w:b/>
-          <w:bCs/>
-        </w:rPr>
-      </w:pPr>
-    </w:p>
-    <w:p>
-      <w:pPr>
-        <w:rPr>
-          <w:rFonts w:ascii="Arial" w:hAnsi="Arial" w:cs="Arial"/>
-          <w:b/>
-          <w:bCs/>
-        </w:rPr>
-      </w:pPr>
-    </w:p>
-    <w:p>
-      <w:pPr>
-        <w:rPr>
-          <w:rFonts w:ascii="Arial" w:hAnsi="Arial" w:cs="Arial"/>
-          <w:b/>
-          <w:bCs/>
-        </w:rPr>
-      </w:pPr>
-    </w:p>
-    <w:p>
-      <w:pPr>
-        <w:rPr>
-          <w:rFonts w:ascii="Arial" w:hAnsi="Arial" w:cs="Arial"/>
-          <w:b/>
-          <w:bCs/>
-        </w:rPr>
-      </w:pPr>
-    </w:p>
-    <w:p>
-      <w:pPr>
-        <w:rPr>
-          <w:rFonts w:ascii="Arial" w:hAnsi="Arial" w:cs="Arial"/>
-          <w:b/>
-          <w:bCs/>
-        </w:rPr>
-      </w:pPr>
-    </w:p>
-    <w:p>
-      <w:pPr>
-        <w:rPr>
-          <w:rFonts w:ascii="Arial" w:hAnsi="Arial" w:cs="Arial"/>
-          <w:b/>
-          <w:bCs/>
-        </w:rPr>
-      </w:pPr>
-    </w:p>
-    <w:p>
-      <w:pPr>
-        <w:rPr>
-          <w:rFonts w:ascii="Arial" w:hAnsi="Arial" w:cs="Arial"/>
-          <w:b/>
-          <w:bCs/>
-        </w:rPr>
-      </w:pPr>
-    </w:p>
-    <w:p>
-      <w:pPr>
-        <w:rPr>
-          <w:rFonts w:ascii="Arial" w:hAnsi="Arial" w:cs="Arial"/>
-          <w:b/>
-          <w:bCs/>
-        </w:rPr>
-      </w:pPr>
-    </w:p>
-    <w:p>
-      <w:pPr>
-        <w:rPr>
-          <w:rFonts w:ascii="Arial" w:hAnsi="Arial" w:cs="Arial"/>
-          <w:b/>
-          <w:bCs/>
-        </w:rPr>
-      </w:pPr>
-    </w:p>
-    <w:p>
-      <w:pPr>
-        <w:rPr>
-          <w:rFonts w:ascii="Arial" w:hAnsi="Arial" w:cs="Arial"/>
-          <w:b/>
-          <w:bCs/>
-        </w:rPr>
-      </w:pPr>
-    </w:p>
-    <w:p>
-      <w:pPr>
-        <w:rPr>
-          <w:rFonts w:ascii="Arial" w:hAnsi="Arial" w:cs="Arial"/>
-          <w:b/>
-          <w:bCs/>
-        </w:rPr>
-      </w:pPr>
-      <w:r>
-        <w:rPr>
-          <w:rFonts w:ascii="Arial" w:hAnsi="Arial" w:cs="Arial"/>
-          <w:b/>
-          <w:bCs/>
-        </w:rPr>
-        <w:lastRenderedPageBreak/>
-        <w:t xml:space="preserve">Regressão logística modelo </w:t>
-      </w:r>
-      <w:r>
-        <w:rPr>
-          <w:rFonts w:ascii="Arial" w:hAnsi="Arial" w:cs="Arial"/>
-          <w:b/>
-          <w:bCs/>
-        </w:rPr>
-        <w:t>sem padronização de dados</w:t>
-      </w:r>
-    </w:p>
-    <w:p>
-      <w:pPr>
-        <w:pStyle w:val="PargrafodaLista"/>
-        <w:numPr>
-          <w:ilvl w:val="0"/>
-          <w:numId w:val="7"/>
-        </w:numPr>
-        <w:rPr>
-          <w:rFonts w:ascii="Arial" w:hAnsi="Arial" w:cs="Arial"/>
-        </w:rPr>
-      </w:pPr>
-      <w:r>
-        <w:rPr>
-          <w:rFonts w:ascii="Arial" w:hAnsi="Arial" w:cs="Arial"/>
-        </w:rPr>
-        <w:t xml:space="preserve">Divide os dados em conjuntos de treinamento e teste usando </w:t>
-      </w:r>
-      <w:proofErr w:type="spellStart"/>
-      <w:r>
-        <w:rPr>
-          <w:rFonts w:ascii="Arial" w:hAnsi="Arial" w:cs="Arial"/>
-        </w:rPr>
-        <w:t>train_test_split</w:t>
-      </w:r>
-      <w:proofErr w:type="spellEnd"/>
-      <w:r>
-        <w:rPr>
-          <w:rFonts w:ascii="Arial" w:hAnsi="Arial" w:cs="Arial"/>
-        </w:rPr>
-        <w:t xml:space="preserve"> com uma divisão de 75% para treinamento e 25% para teste.</w:t>
-      </w:r>
-    </w:p>
-    <w:p>
-      <w:pPr>
-        <w:pStyle w:val="PargrafodaLista"/>
-        <w:numPr>
-          <w:ilvl w:val="0"/>
-          <w:numId w:val="7"/>
-        </w:numPr>
-        <w:rPr>
-          <w:rFonts w:ascii="Arial" w:hAnsi="Arial" w:cs="Arial"/>
-        </w:rPr>
-      </w:pPr>
-      <w:r>
-        <w:rPr>
-          <w:rFonts w:ascii="Arial" w:hAnsi="Arial" w:cs="Arial"/>
-        </w:rPr>
-        <w:t>Não aplica padronização aos dados.</w:t>
-      </w:r>
-    </w:p>
-    <w:p>
-      <w:pPr>
-        <w:pStyle w:val="PargrafodaLista"/>
-        <w:numPr>
-          <w:ilvl w:val="0"/>
-          <w:numId w:val="7"/>
-        </w:numPr>
-        <w:rPr>
-          <w:rFonts w:ascii="Arial" w:hAnsi="Arial" w:cs="Arial"/>
-        </w:rPr>
-      </w:pPr>
-      <w:r>
-        <w:rPr>
-          <w:rFonts w:ascii="Arial" w:hAnsi="Arial" w:cs="Arial"/>
-        </w:rPr>
-        <w:t>Cria um modelo de Regressão Logística com o solver '</w:t>
-      </w:r>
-      <w:proofErr w:type="spellStart"/>
-      <w:r>
-        <w:rPr>
-          <w:rFonts w:ascii="Arial" w:hAnsi="Arial" w:cs="Arial"/>
-        </w:rPr>
-        <w:t>lbfgs</w:t>
-      </w:r>
-      <w:proofErr w:type="spellEnd"/>
-      <w:r>
-        <w:rPr>
-          <w:rFonts w:ascii="Arial" w:hAnsi="Arial" w:cs="Arial"/>
-        </w:rPr>
-        <w:t>' e um número maior de iterações (máximo de 1000).</w:t>
-      </w:r>
-    </w:p>
-    <w:p>
-      <w:pPr>
-        <w:pStyle w:val="PargrafodaLista"/>
-        <w:numPr>
-          <w:ilvl w:val="0"/>
-          <w:numId w:val="7"/>
-        </w:numPr>
-        <w:rPr>
-          <w:rFonts w:ascii="Arial" w:hAnsi="Arial" w:cs="Arial"/>
-        </w:rPr>
-      </w:pPr>
-      <w:r>
-        <w:rPr>
-          <w:rFonts w:ascii="Arial" w:hAnsi="Arial" w:cs="Arial"/>
-        </w:rPr>
-        <w:t>Treina o modelo no conjunto de treinamento</w:t>
-      </w:r>
-      <w:r>
-        <w:rPr>
-          <w:rFonts w:ascii="Arial" w:hAnsi="Arial" w:cs="Arial"/>
-        </w:rPr>
-        <w:t>.</w:t>
-      </w:r>
-    </w:p>
-    <w:p>
-      <w:pPr>
-        <w:pStyle w:val="PargrafodaLista"/>
-        <w:rPr>
-          <w:rFonts w:ascii="Arial" w:hAnsi="Arial" w:cs="Arial"/>
-        </w:rPr>
-      </w:pPr>
-    </w:p>
-    <w:p>
-      <w:pPr>
-        <w:pStyle w:val="PargrafodaLista"/>
-        <w:rPr>
-          <w:rFonts w:ascii="Arial" w:hAnsi="Arial" w:cs="Arial"/>
-        </w:rPr>
-      </w:pPr>
-      <w:r>
-        <w:rPr>
-          <w:rFonts w:ascii="Arial" w:hAnsi="Arial" w:cs="Arial"/>
-        </w:rPr>
-        <w:t xml:space="preserve">Acurácia do modelo: </w:t>
-      </w:r>
-      <w:r>
-        <w:rPr>
-          <w:rFonts w:ascii="Arial" w:hAnsi="Arial" w:cs="Arial"/>
-        </w:rPr>
-        <w:t>83</w:t>
-      </w:r>
-      <w:r>
-        <w:rPr>
-          <w:rFonts w:ascii="Arial" w:hAnsi="Arial" w:cs="Arial"/>
-        </w:rPr>
-        <w:t>%</w:t>
-      </w:r>
-    </w:p>
-    <w:p>
-      <w:pPr>
-        <w:pStyle w:val="PargrafodaLista"/>
-        <w:jc w:val="center"/>
-        <w:rPr>
-          <w:rFonts w:ascii="Arial" w:hAnsi="Arial" w:cs="Arial"/>
-        </w:rPr>
-      </w:pPr>
-      <w:r>
-        <w:rPr>
-          <w:rFonts w:ascii="Arial" w:hAnsi="Arial" w:cs="Arial"/>
-          <w:noProof/>
-        </w:rPr>
-        <w:drawing>
-          <wp:inline distT="0" distB="0" distL="0" distR="0" wp14:anchorId="7A68BA50" wp14:editId="3AF822B1">
-            <wp:extent cx="5829300" cy="3886200"/>
-            <wp:effectExtent l="0" t="0" r="0" b="0"/>
-            <wp:docPr id="287515579" name="Imagem 13"/>
-            <wp:cNvGraphicFramePr>
-              <a:graphicFrameLocks xmlns:a="http://schemas.openxmlformats.org/drawingml/2006/main" noChangeAspect="1"/>
-            </wp:cNvGraphicFramePr>
-            <a:graphic xmlns:a="http://schemas.openxmlformats.org/drawingml/2006/main">
-              <a:graphicData uri="http://schemas.openxmlformats.org/drawingml/2006/picture">
-                <pic:pic xmlns:pic="http://schemas.openxmlformats.org/drawingml/2006/picture">
-                  <pic:nvPicPr>
-                    <pic:cNvPr id="0" name="Picture 13"/>
                     <pic:cNvPicPr>
                       <a:picLocks noChangeAspect="1" noChangeArrowheads="1"/>
                     </pic:cNvPicPr>
@@ -4100,12 +3779,357 @@
     </w:p>
     <w:p>
       <w:pPr>
+        <w:rPr>
+          <w:rFonts w:ascii="Arial" w:hAnsi="Arial" w:cs="Arial"/>
+          <w:b/>
+          <w:bCs/>
+        </w:rPr>
+      </w:pPr>
+    </w:p>
+    <w:p>
+      <w:pPr>
+        <w:rPr>
+          <w:rFonts w:ascii="Arial" w:hAnsi="Arial" w:cs="Arial"/>
+          <w:b/>
+          <w:bCs/>
+        </w:rPr>
+      </w:pPr>
+    </w:p>
+    <w:p>
+      <w:pPr>
+        <w:rPr>
+          <w:rFonts w:ascii="Arial" w:hAnsi="Arial" w:cs="Arial"/>
+          <w:b/>
+          <w:bCs/>
+        </w:rPr>
+      </w:pPr>
+    </w:p>
+    <w:p>
+      <w:pPr>
+        <w:rPr>
+          <w:rFonts w:ascii="Arial" w:hAnsi="Arial" w:cs="Arial"/>
+          <w:b/>
+          <w:bCs/>
+        </w:rPr>
+      </w:pPr>
+    </w:p>
+    <w:p>
+      <w:pPr>
+        <w:rPr>
+          <w:rFonts w:ascii="Arial" w:hAnsi="Arial" w:cs="Arial"/>
+          <w:b/>
+          <w:bCs/>
+        </w:rPr>
+      </w:pPr>
+    </w:p>
+    <w:p>
+      <w:pPr>
+        <w:rPr>
+          <w:rFonts w:ascii="Arial" w:hAnsi="Arial" w:cs="Arial"/>
+          <w:b/>
+          <w:bCs/>
+        </w:rPr>
+      </w:pPr>
+    </w:p>
+    <w:p>
+      <w:pPr>
+        <w:rPr>
+          <w:rFonts w:ascii="Arial" w:hAnsi="Arial" w:cs="Arial"/>
+          <w:b/>
+          <w:bCs/>
+        </w:rPr>
+      </w:pPr>
+    </w:p>
+    <w:p>
+      <w:pPr>
+        <w:rPr>
+          <w:rFonts w:ascii="Arial" w:hAnsi="Arial" w:cs="Arial"/>
+          <w:b/>
+          <w:bCs/>
+        </w:rPr>
+      </w:pPr>
+    </w:p>
+    <w:p>
+      <w:pPr>
+        <w:rPr>
+          <w:rFonts w:ascii="Arial" w:hAnsi="Arial" w:cs="Arial"/>
+          <w:b/>
+          <w:bCs/>
+        </w:rPr>
+      </w:pPr>
+    </w:p>
+    <w:p>
+      <w:pPr>
+        <w:rPr>
+          <w:rFonts w:ascii="Arial" w:hAnsi="Arial" w:cs="Arial"/>
+          <w:b/>
+          <w:bCs/>
+        </w:rPr>
+      </w:pPr>
+    </w:p>
+    <w:p>
+      <w:pPr>
+        <w:rPr>
+          <w:rFonts w:ascii="Arial" w:hAnsi="Arial" w:cs="Arial"/>
+          <w:b/>
+          <w:bCs/>
+        </w:rPr>
+      </w:pPr>
+    </w:p>
+    <w:p>
+      <w:pPr>
+        <w:rPr>
+          <w:rFonts w:ascii="Arial" w:hAnsi="Arial" w:cs="Arial"/>
+          <w:b/>
+          <w:bCs/>
+        </w:rPr>
+      </w:pPr>
+    </w:p>
+    <w:p>
+      <w:pPr>
+        <w:rPr>
+          <w:rFonts w:ascii="Arial" w:hAnsi="Arial" w:cs="Arial"/>
+          <w:b/>
+          <w:bCs/>
+        </w:rPr>
+      </w:pPr>
+    </w:p>
+    <w:p>
+      <w:pPr>
+        <w:rPr>
+          <w:rFonts w:ascii="Arial" w:hAnsi="Arial" w:cs="Arial"/>
+          <w:b/>
+          <w:bCs/>
+        </w:rPr>
+      </w:pPr>
+    </w:p>
+    <w:p>
+      <w:pPr>
+        <w:rPr>
+          <w:rFonts w:ascii="Arial" w:hAnsi="Arial" w:cs="Arial"/>
+          <w:b/>
+          <w:bCs/>
+        </w:rPr>
+      </w:pPr>
+      <w:r>
+        <w:rPr>
+          <w:rFonts w:ascii="Arial" w:hAnsi="Arial" w:cs="Arial"/>
+          <w:b/>
+          <w:bCs/>
+        </w:rPr>
+        <w:t xml:space="preserve">Regressão logística modelo </w:t>
+      </w:r>
+      <w:r>
+        <w:rPr>
+          <w:rFonts w:ascii="Arial" w:hAnsi="Arial" w:cs="Arial"/>
+          <w:b/>
+          <w:bCs/>
+        </w:rPr>
+        <w:t>sem padronização de dados</w:t>
+      </w:r>
+    </w:p>
+    <w:p>
+      <w:pPr>
+        <w:pStyle w:val="PargrafodaLista"/>
+        <w:numPr>
+          <w:ilvl w:val="0"/>
+          <w:numId w:val="7"/>
+        </w:numPr>
+        <w:rPr>
+          <w:rFonts w:ascii="Arial" w:hAnsi="Arial" w:cs="Arial"/>
+        </w:rPr>
+      </w:pPr>
+      <w:r>
+        <w:rPr>
+          <w:rFonts w:ascii="Arial" w:hAnsi="Arial" w:cs="Arial"/>
+        </w:rPr>
+        <w:t xml:space="preserve">Divide os dados em conjuntos de treinamento e teste usando </w:t>
+      </w:r>
+      <w:proofErr w:type="spellStart"/>
+      <w:r>
+        <w:rPr>
+          <w:rFonts w:ascii="Arial" w:hAnsi="Arial" w:cs="Arial"/>
+        </w:rPr>
+        <w:t>train_test_split</w:t>
+      </w:r>
+      <w:proofErr w:type="spellEnd"/>
+      <w:r>
+        <w:rPr>
+          <w:rFonts w:ascii="Arial" w:hAnsi="Arial" w:cs="Arial"/>
+        </w:rPr>
+        <w:t xml:space="preserve"> com uma divisão de 75% para treinamento e 25% para teste.</w:t>
+      </w:r>
+    </w:p>
+    <w:p>
+      <w:pPr>
+        <w:pStyle w:val="PargrafodaLista"/>
+        <w:numPr>
+          <w:ilvl w:val="0"/>
+          <w:numId w:val="7"/>
+        </w:numPr>
+        <w:rPr>
+          <w:rFonts w:ascii="Arial" w:hAnsi="Arial" w:cs="Arial"/>
+        </w:rPr>
+      </w:pPr>
+      <w:r>
+        <w:rPr>
+          <w:rFonts w:ascii="Arial" w:hAnsi="Arial" w:cs="Arial"/>
+        </w:rPr>
+        <w:t>Não aplica padronização aos dados.</w:t>
+      </w:r>
+    </w:p>
+    <w:p>
+      <w:pPr>
+        <w:pStyle w:val="PargrafodaLista"/>
+        <w:numPr>
+          <w:ilvl w:val="0"/>
+          <w:numId w:val="7"/>
+        </w:numPr>
+        <w:rPr>
+          <w:rFonts w:ascii="Arial" w:hAnsi="Arial" w:cs="Arial"/>
+        </w:rPr>
+      </w:pPr>
+      <w:r>
+        <w:rPr>
+          <w:rFonts w:ascii="Arial" w:hAnsi="Arial" w:cs="Arial"/>
+        </w:rPr>
+        <w:t>Cria um modelo de Regressão Logística com o solver '</w:t>
+      </w:r>
+      <w:proofErr w:type="spellStart"/>
+      <w:r>
+        <w:rPr>
+          <w:rFonts w:ascii="Arial" w:hAnsi="Arial" w:cs="Arial"/>
+        </w:rPr>
+        <w:t>lbfgs</w:t>
+      </w:r>
+      <w:proofErr w:type="spellEnd"/>
+      <w:r>
+        <w:rPr>
+          <w:rFonts w:ascii="Arial" w:hAnsi="Arial" w:cs="Arial"/>
+        </w:rPr>
+        <w:t>' e um número maior de iterações (máximo de 1000).</w:t>
+      </w:r>
+    </w:p>
+    <w:p>
+      <w:pPr>
+        <w:pStyle w:val="PargrafodaLista"/>
+        <w:numPr>
+          <w:ilvl w:val="0"/>
+          <w:numId w:val="7"/>
+        </w:numPr>
+        <w:rPr>
+          <w:rFonts w:ascii="Arial" w:hAnsi="Arial" w:cs="Arial"/>
+        </w:rPr>
+      </w:pPr>
+      <w:r>
+        <w:rPr>
+          <w:rFonts w:ascii="Arial" w:hAnsi="Arial" w:cs="Arial"/>
+        </w:rPr>
+        <w:t>Treina o modelo no conjunto de treinamento</w:t>
+      </w:r>
+      <w:r>
+        <w:rPr>
+          <w:rFonts w:ascii="Arial" w:hAnsi="Arial" w:cs="Arial"/>
+        </w:rPr>
+        <w:t>.</w:t>
+      </w:r>
+    </w:p>
+    <w:p>
+      <w:pPr>
+        <w:pStyle w:val="PargrafodaLista"/>
+        <w:rPr>
+          <w:rFonts w:ascii="Arial" w:hAnsi="Arial" w:cs="Arial"/>
+        </w:rPr>
+      </w:pPr>
+    </w:p>
+    <w:p>
+      <w:pPr>
+        <w:pStyle w:val="PargrafodaLista"/>
+        <w:rPr>
+          <w:rFonts w:ascii="Arial" w:hAnsi="Arial" w:cs="Arial"/>
+        </w:rPr>
+      </w:pPr>
+      <w:r>
+        <w:rPr>
+          <w:rFonts w:ascii="Arial" w:hAnsi="Arial" w:cs="Arial"/>
+        </w:rPr>
+        <w:t xml:space="preserve">Acurácia do modelo: </w:t>
+      </w:r>
+      <w:r>
+        <w:rPr>
+          <w:rFonts w:ascii="Arial" w:hAnsi="Arial" w:cs="Arial"/>
+        </w:rPr>
+        <w:t>83</w:t>
+      </w:r>
+      <w:r>
+        <w:rPr>
+          <w:rFonts w:ascii="Arial" w:hAnsi="Arial" w:cs="Arial"/>
+        </w:rPr>
+        <w:t>%</w:t>
+      </w:r>
+    </w:p>
+    <w:p>
+      <w:pPr>
         <w:pStyle w:val="PargrafodaLista"/>
         <w:jc w:val="center"/>
         <w:rPr>
           <w:rFonts w:ascii="Arial" w:hAnsi="Arial" w:cs="Arial"/>
         </w:rPr>
       </w:pPr>
+      <w:r>
+        <w:rPr>
+          <w:rFonts w:ascii="Arial" w:hAnsi="Arial" w:cs="Arial"/>
+          <w:noProof/>
+        </w:rPr>
+        <w:drawing>
+          <wp:inline distT="0" distB="0" distL="0" distR="0" wp14:anchorId="7A68BA50" wp14:editId="3AF822B1">
+            <wp:extent cx="5829300" cy="3886200"/>
+            <wp:effectExtent l="0" t="0" r="0" b="0"/>
+            <wp:docPr id="287515579" name="Imagem 13"/>
+            <wp:cNvGraphicFramePr>
+              <a:graphicFrameLocks xmlns:a="http://schemas.openxmlformats.org/drawingml/2006/main" noChangeAspect="1"/>
+            </wp:cNvGraphicFramePr>
+            <a:graphic xmlns:a="http://schemas.openxmlformats.org/drawingml/2006/main">
+              <a:graphicData uri="http://schemas.openxmlformats.org/drawingml/2006/picture">
+                <pic:pic xmlns:pic="http://schemas.openxmlformats.org/drawingml/2006/picture">
+                  <pic:nvPicPr>
+                    <pic:cNvPr id="0" name="Picture 13"/>
+                    <pic:cNvPicPr>
+                      <a:picLocks noChangeAspect="1" noChangeArrowheads="1"/>
+                    </pic:cNvPicPr>
+                  </pic:nvPicPr>
+                  <pic:blipFill>
+                    <a:blip r:embed="rId17">
+                      <a:extLst>
+                        <a:ext uri="{28A0092B-C50C-407E-A947-70E740481C1C}">
+                          <a14:useLocalDpi xmlns:a14="http://schemas.microsoft.com/office/drawing/2010/main" val="0"/>
+                        </a:ext>
+                      </a:extLst>
+                    </a:blip>
+                    <a:srcRect/>
+                    <a:stretch>
+                      <a:fillRect/>
+                    </a:stretch>
+                  </pic:blipFill>
+                  <pic:spPr bwMode="auto">
+                    <a:xfrm>
+                      <a:off x="0" y="0"/>
+                      <a:ext cx="5829300" cy="3886200"/>
+                    </a:xfrm>
+                    <a:prstGeom prst="rect">
+                      <a:avLst/>
+                    </a:prstGeom>
+                    <a:noFill/>
+                    <a:ln>
+                      <a:noFill/>
+                    </a:ln>
+                  </pic:spPr>
+                </pic:pic>
+              </a:graphicData>
+            </a:graphic>
+          </wp:inline>
+        </w:drawing>
+      </w:r>
     </w:p>
     <w:p>
       <w:pPr>
@@ -4119,6 +4143,15 @@
     <w:p>
       <w:pPr>
         <w:pStyle w:val="PargrafodaLista"/>
+        <w:jc w:val="center"/>
+        <w:rPr>
+          <w:rFonts w:ascii="Arial" w:hAnsi="Arial" w:cs="Arial"/>
+        </w:rPr>
+      </w:pPr>
+    </w:p>
+    <w:p>
+      <w:pPr>
+        <w:pStyle w:val="PargrafodaLista"/>
         <w:rPr>
           <w:rFonts w:ascii="Arial" w:hAnsi="Arial" w:cs="Arial"/>
         </w:rPr>
@@ -4163,6 +4196,7 @@
           <w:rFonts w:ascii="Arial" w:hAnsi="Arial" w:cs="Arial"/>
           <w:noProof/>
         </w:rPr>
+        <w:lastRenderedPageBreak/>
         <w:drawing>
           <wp:inline distT="0" distB="0" distL="0" distR="0" wp14:anchorId="287465B2" wp14:editId="2052A32E">
             <wp:extent cx="5418754" cy="3253740"/>
@@ -4181,7 +4215,7 @@
                     </pic:cNvPicPr>
                   </pic:nvPicPr>
                   <pic:blipFill>
-                    <a:blip r:embed="rId17">
+                    <a:blip r:embed="rId18">
                       <a:extLst>
                         <a:ext uri="{28A0092B-C50C-407E-A947-70E740481C1C}">
                           <a14:useLocalDpi xmlns:a14="http://schemas.microsoft.com/office/drawing/2010/main" val="0"/>
@@ -4232,7 +4266,6 @@
         <w:rPr>
           <w:rFonts w:ascii="Arial" w:hAnsi="Arial" w:cs="Arial"/>
         </w:rPr>
-        <w:lastRenderedPageBreak/>
         <w:t>Acurácia dos modelos</w:t>
       </w:r>
     </w:p>
@@ -4250,7 +4283,7 @@
           <w:noProof/>
         </w:rPr>
         <w:drawing>
-          <wp:inline distT="0" distB="0" distL="0" distR="0" wp14:anchorId="39532B78" wp14:editId="69CB6D6C">
+          <wp:inline distT="0" distB="0" distL="0" distR="0" wp14:anchorId="39532B78" wp14:editId="536F6944">
             <wp:extent cx="5966181" cy="3185160"/>
             <wp:effectExtent l="0" t="0" r="0" b="0"/>
             <wp:docPr id="789021714" name="Imagem 5"/>
@@ -4267,7 +4300,7 @@
                     </pic:cNvPicPr>
                   </pic:nvPicPr>
                   <pic:blipFill>
-                    <a:blip r:embed="rId18" cstate="print">
+                    <a:blip r:embed="rId19" cstate="print">
                       <a:extLst>
                         <a:ext uri="{28A0092B-C50C-407E-A947-70E740481C1C}">
                           <a14:useLocalDpi xmlns:a14="http://schemas.microsoft.com/office/drawing/2010/main" val="0"/>
@@ -7523,6 +7556,29 @@
       </w:tblBorders>
     </w:tblPr>
   </w:style>
+  <w:style w:type="character" w:styleId="Hyperlink">
+    <w:name w:val="Hyperlink"/>
+    <w:basedOn w:val="Fontepargpadro"/>
+    <w:uiPriority w:val="99"/>
+    <w:unhideWhenUsed/>
+    <w:rsid w:val="006B4EA3"/>
+    <w:rPr>
+      <w:color w:val="0563C1" w:themeColor="hyperlink"/>
+      <w:u w:val="single"/>
+    </w:rPr>
+  </w:style>
+  <w:style w:type="character" w:styleId="MenoPendente">
+    <w:name w:val="Unresolved Mention"/>
+    <w:basedOn w:val="Fontepargpadro"/>
+    <w:uiPriority w:val="99"/>
+    <w:semiHidden/>
+    <w:unhideWhenUsed/>
+    <w:rsid w:val="006B4EA3"/>
+    <w:rPr>
+      <w:color w:val="605E5C"/>
+      <w:shd w:val="clear" w:color="auto" w:fill="E1DFDD"/>
+    </w:rPr>
+  </w:style>
 </w:styles>
 </file>
 

</xml_diff>

<commit_message>
refactor formatacao de texto
</commit_message>
<xml_diff>
--- a/projetoFinal.docx
+++ b/projetoFinal.docx
@@ -549,7 +549,19 @@
         <w:rPr>
           <w:rFonts w:ascii="Arial" w:hAnsi="Arial" w:cs="Arial"/>
         </w:rPr>
-        <w:t>Os modelos preditivos foram capazes de prever com precisão a probabilidade de pacientes desenvolverem doenças cardíacas. A precisão média dos modelos foi de 90%.</w:t>
+        <w:t xml:space="preserve">Os modelos preditivos foram capazes de prever com precisão a probabilidade de pacientes desenvolverem doenças cardíacas. A precisão média dos modelos foi de </w:t>
+      </w:r>
+      <w:r>
+        <w:rPr>
+          <w:rFonts w:ascii="Arial" w:hAnsi="Arial" w:cs="Arial"/>
+        </w:rPr>
+        <w:t>80</w:t>
+      </w:r>
+      <w:r>
+        <w:rPr>
+          <w:rFonts w:ascii="Arial" w:hAnsi="Arial" w:cs="Arial"/>
+        </w:rPr>
+        <w:t>%.</w:t>
       </w:r>
     </w:p>
     <w:p>
@@ -1764,16 +1776,24 @@
       <w:pPr>
         <w:rPr>
           <w:rFonts w:ascii="Arial" w:hAnsi="Arial" w:cs="Arial"/>
-          <w:b/>
-          <w:bCs/>
-        </w:rPr>
-      </w:pPr>
-      <w:r>
-        <w:rPr>
-          <w:rFonts w:ascii="Arial" w:hAnsi="Arial" w:cs="Arial"/>
-          <w:b/>
-          <w:bCs/>
-        </w:rPr>
+        </w:rPr>
+      </w:pPr>
+    </w:p>
+    <w:p>
+      <w:pPr>
+        <w:rPr>
+          <w:rFonts w:ascii="Arial" w:hAnsi="Arial" w:cs="Arial"/>
+          <w:b/>
+          <w:bCs/>
+        </w:rPr>
+      </w:pPr>
+      <w:r>
+        <w:rPr>
+          <w:rFonts w:ascii="Arial" w:hAnsi="Arial" w:cs="Arial"/>
+          <w:b/>
+          <w:bCs/>
+        </w:rPr>
+        <w:lastRenderedPageBreak/>
         <w:t xml:space="preserve">KNN </w:t>
       </w:r>
       <w:r>
@@ -1801,7 +1821,6 @@
         <w:rPr>
           <w:rFonts w:ascii="Arial" w:hAnsi="Arial" w:cs="Arial"/>
         </w:rPr>
-        <w:lastRenderedPageBreak/>
         <w:t>Divide os dados em conjuntos de recursos X e rótulos y.</w:t>
       </w:r>
     </w:p>
@@ -2110,6 +2129,7 @@
           <w:b/>
           <w:bCs/>
         </w:rPr>
+        <w:lastRenderedPageBreak/>
         <w:t xml:space="preserve">SVM </w:t>
       </w:r>
       <w:r>
@@ -2137,7 +2157,6 @@
         <w:rPr>
           <w:rFonts w:ascii="Arial" w:hAnsi="Arial" w:cs="Arial"/>
         </w:rPr>
-        <w:lastRenderedPageBreak/>
         <w:t xml:space="preserve">Divide os dados em conjuntos de treinamento (80%) e teste (20%) usando </w:t>
       </w:r>
       <w:proofErr w:type="spellStart"/>
@@ -2470,6 +2489,7 @@
           <w:b/>
           <w:bCs/>
         </w:rPr>
+        <w:lastRenderedPageBreak/>
         <w:t xml:space="preserve">SVM </w:t>
       </w:r>
       <w:r>
@@ -2497,7 +2517,6 @@
         <w:rPr>
           <w:rFonts w:ascii="Arial" w:hAnsi="Arial" w:cs="Arial"/>
         </w:rPr>
-        <w:lastRenderedPageBreak/>
         <w:t xml:space="preserve">Extrai as </w:t>
       </w:r>
       <w:proofErr w:type="spellStart"/>
@@ -2941,6 +2960,7 @@
           <w:b/>
           <w:bCs/>
         </w:rPr>
+        <w:lastRenderedPageBreak/>
         <w:t xml:space="preserve">RNA </w:t>
       </w:r>
       <w:r>
@@ -2969,7 +2989,6 @@
         <w:rPr>
           <w:rFonts w:ascii="Arial" w:hAnsi="Arial" w:cs="Arial"/>
         </w:rPr>
-        <w:lastRenderedPageBreak/>
         <w:t xml:space="preserve">Divide os dados em conjuntos de treinamento e teste usando </w:t>
       </w:r>
       <w:proofErr w:type="spellStart"/>
@@ -3308,6 +3327,7 @@
           <w:b/>
           <w:bCs/>
         </w:rPr>
+        <w:lastRenderedPageBreak/>
         <w:t xml:space="preserve">RNA </w:t>
       </w:r>
       <w:r>
@@ -3335,7 +3355,6 @@
         <w:rPr>
           <w:rFonts w:ascii="Arial" w:hAnsi="Arial" w:cs="Arial"/>
         </w:rPr>
-        <w:lastRenderedPageBreak/>
         <w:t xml:space="preserve">Divide os dados em conjuntos de treinamento e teste usando </w:t>
       </w:r>
       <w:proofErr w:type="spellStart"/>
@@ -3617,6 +3636,7 @@
           <w:b/>
           <w:bCs/>
         </w:rPr>
+        <w:lastRenderedPageBreak/>
         <w:t xml:space="preserve">Regressão logística </w:t>
       </w:r>
       <w:r>
@@ -3644,7 +3664,6 @@
         <w:rPr>
           <w:rFonts w:ascii="Arial" w:hAnsi="Arial" w:cs="Arial"/>
         </w:rPr>
-        <w:lastRenderedPageBreak/>
         <w:t xml:space="preserve">Divide os dados em conjuntos de treinamento e teste usando </w:t>
       </w:r>
       <w:proofErr w:type="spellStart"/>
@@ -3983,6 +4002,7 @@
           <w:b/>
           <w:bCs/>
         </w:rPr>
+        <w:lastRenderedPageBreak/>
         <w:t xml:space="preserve">Regressão logística modelo </w:t>
       </w:r>
       <w:r>
@@ -4010,7 +4030,6 @@
         <w:rPr>
           <w:rFonts w:ascii="Arial" w:hAnsi="Arial" w:cs="Arial"/>
         </w:rPr>
-        <w:lastRenderedPageBreak/>
         <w:t xml:space="preserve">Divide os dados em conjuntos de treinamento e teste usando </w:t>
       </w:r>
       <w:proofErr w:type="spellStart"/>
@@ -4336,6 +4355,7 @@
         <w:rPr>
           <w:rFonts w:ascii="Arial" w:hAnsi="Arial" w:cs="Arial"/>
         </w:rPr>
+        <w:lastRenderedPageBreak/>
         <w:t>Acurácia dos modelos</w:t>
       </w:r>
     </w:p>
@@ -4352,9 +4372,8 @@
           <w:rFonts w:ascii="Arial" w:hAnsi="Arial" w:cs="Arial"/>
           <w:noProof/>
         </w:rPr>
-        <w:lastRenderedPageBreak/>
         <w:drawing>
-          <wp:inline distT="0" distB="0" distL="0" distR="0" wp14:anchorId="39532B78" wp14:editId="28E58570">
+          <wp:inline distT="0" distB="0" distL="0" distR="0" wp14:anchorId="39532B78" wp14:editId="0C06A641">
             <wp:extent cx="5966181" cy="3185160"/>
             <wp:effectExtent l="0" t="0" r="0" b="0"/>
             <wp:docPr id="789021714" name="Imagem 5"/>

</xml_diff>